<commit_message>
small fix (for the mobile goToTop button)
</commit_message>
<xml_diff>
--- a/color experiments/test1.docx
+++ b/color experiments/test1.docx
@@ -4,9 +4,12 @@
   <w:body>
     <w:p>
       <w:r>
+        <w:rPr>
+          <w:noProof/>
+        </w:rPr>
         <w:drawing>
-          <wp:inline distT="0" distB="0" distL="0" distR="0" wp14:anchorId="469EB2CA" wp14:editId="4C34CC2B">
-            <wp:extent cx="11298227" cy="5220429"/>
+          <wp:inline distT="0" distB="0" distL="0" distR="0" wp14:anchorId="664D1254" wp14:editId="35C5067E">
+            <wp:extent cx="5943600" cy="2746309"/>
             <wp:effectExtent l="0" t="0" r="0" b="0"/>
             <wp:docPr id="1" name="Picture 1"/>
             <wp:cNvGraphicFramePr>
@@ -28,7 +31,7 @@
                   <pic:spPr>
                     <a:xfrm>
                       <a:off x="0" y="0"/>
-                      <a:ext cx="11298227" cy="5220429"/>
+                      <a:ext cx="5943600" cy="2746309"/>
                     </a:xfrm>
                     <a:prstGeom prst="rect">
                       <a:avLst/>
@@ -40,18 +43,48 @@
           </wp:inline>
         </w:drawing>
       </w:r>
+      <w:bookmarkStart w:id="0" w:name="_GoBack"/>
+      <w:bookmarkEnd w:id="0"/>
     </w:p>
+    <w:p/>
     <w:p>
       <w:r>
-        <w:t>#3c8996</w:t>
+        <w:drawing>
+          <wp:inline distT="0" distB="0" distL="0" distR="0" wp14:anchorId="43791721" wp14:editId="25FE8A47">
+            <wp:extent cx="5943600" cy="2811145"/>
+            <wp:effectExtent l="0" t="0" r="0" b="8255"/>
+            <wp:docPr id="2" name="Picture 2"/>
+            <wp:cNvGraphicFramePr>
+              <a:graphicFrameLocks xmlns:a="http://schemas.openxmlformats.org/drawingml/2006/main" noChangeAspect="1"/>
+            </wp:cNvGraphicFramePr>
+            <a:graphic xmlns:a="http://schemas.openxmlformats.org/drawingml/2006/main">
+              <a:graphicData uri="http://schemas.openxmlformats.org/drawingml/2006/picture">
+                <pic:pic xmlns:pic="http://schemas.openxmlformats.org/drawingml/2006/picture">
+                  <pic:nvPicPr>
+                    <pic:cNvPr id="1" name=""/>
+                    <pic:cNvPicPr/>
+                  </pic:nvPicPr>
+                  <pic:blipFill>
+                    <a:blip r:embed="rId5"/>
+                    <a:stretch>
+                      <a:fillRect/>
+                    </a:stretch>
+                  </pic:blipFill>
+                  <pic:spPr>
+                    <a:xfrm>
+                      <a:off x="0" y="0"/>
+                      <a:ext cx="5943600" cy="2811145"/>
+                    </a:xfrm>
+                    <a:prstGeom prst="rect">
+                      <a:avLst/>
+                    </a:prstGeom>
+                  </pic:spPr>
+                </pic:pic>
+              </a:graphicData>
+            </a:graphic>
+          </wp:inline>
+        </w:drawing>
       </w:r>
-    </w:p>
-    <w:p>
-      <w:r>
-        <w:t>#96883c</w:t>
-      </w:r>
-      <w:bookmarkStart w:id="0" w:name="_GoBack"/>
-      <w:bookmarkEnd w:id="0"/>
     </w:p>
     <w:sectPr>
       <w:pgSz w:w="12240" w:h="15840"/>

</xml_diff>